<commit_message>
update link to blog in .docx file
</commit_message>
<xml_diff>
--- a/i18n/ru/docusaurus-plugin-content-blog/2025-04-18-What_Gaza_was_counting_on/[ru]_What_Gaza_was_counting_on.docx
+++ b/i18n/ru/docusaurus-plugin-content-blog/2025-04-18-What_Gaza_was_counting_on/[ru]_What_Gaza_was_counting_on.docx
@@ -15,6 +15,16 @@
           <w:rtl w:val="0"/>
         </w:rPr>
         <w:t xml:space="preserve">На что рассчитывала Газа, начиная эту войну?</w:t>
+      </w:r>
+    </w:p>
+    <w:p>
+      <w:pPr>
+        <w:rPr/>
+      </w:pPr>
+      <w:r>
+        <w:rPr>
+          <w:rtl w:val="0"/>
+        </w:rPr>
       </w:r>
     </w:p>
     <w:p>
@@ -877,10 +887,10 @@
             <w:i w:val="0"/>
             <w:smallCaps w:val="0"/>
             <w:strike w:val="0"/>
-            <w:color w:val="4f81bd"/>
+            <w:color w:val="1155cc"/>
             <w:sz w:val="24"/>
             <w:szCs w:val="24"/>
-            <w:u w:val="none"/>
+            <w:u w:val="single"/>
             <w:shd w:fill="auto" w:val="clear"/>
             <w:vertAlign w:val="baseline"/>
             <w:rtl w:val="0"/>
@@ -888,6 +898,12 @@
           <w:t xml:space="preserve">Пост в блоге автора “Международное право etc.”</w:t>
         </w:r>
       </w:hyperlink>
+      <w:r>
+        <w:rPr>
+          <w:rtl w:val="0"/>
+        </w:rPr>
+        <w:t xml:space="preserve"> </w:t>
+      </w:r>
       <w:r>
         <w:rPr>
           <w:rtl w:val="0"/>

</xml_diff>